<commit_message>
Add search on Table
</commit_message>
<xml_diff>
--- a/Cahier des charges- ArrakisNG.docx
+++ b/Cahier des charges- ArrakisNG.docx
@@ -1262,23 +1262,7 @@
           <w:sz w:val="24"/>
           <w:szCs w:val="24"/>
         </w:rPr>
-        <w:t xml:space="preserve">la mise en place du site vitrine pour exposer les composants qui feront </w:t>
-      </w:r>
-      <w:proofErr w:type="spellStart"/>
-      <w:r>
-        <w:rPr>
-          <w:sz w:val="24"/>
-          <w:szCs w:val="24"/>
-        </w:rPr>
-        <w:t>parti</w:t>
-      </w:r>
-      <w:proofErr w:type="spellEnd"/>
-      <w:r>
-        <w:rPr>
-          <w:sz w:val="24"/>
-          <w:szCs w:val="24"/>
-        </w:rPr>
-        <w:t xml:space="preserve"> de la librairie avec les explications de leur intégration.</w:t>
+        <w:t>la mise en place du site vitrine pour exposer les composants qui feront parti de la librairie avec les explications de leur intégration.</w:t>
       </w:r>
     </w:p>
     <w:p>
@@ -1387,27 +1371,7 @@
           <w:sz w:val="24"/>
           <w:szCs w:val="24"/>
         </w:rPr>
-        <w:t xml:space="preserve">Les alertes et </w:t>
-      </w:r>
-      <w:proofErr w:type="gramStart"/>
-      <w:r>
-        <w:rPr>
-          <w:i/>
-          <w:iCs/>
-          <w:sz w:val="24"/>
-          <w:szCs w:val="24"/>
-        </w:rPr>
-        <w:t>la snackbar</w:t>
-      </w:r>
-      <w:proofErr w:type="gramEnd"/>
-      <w:r>
-        <w:rPr>
-          <w:i/>
-          <w:iCs/>
-          <w:sz w:val="24"/>
-          <w:szCs w:val="24"/>
-        </w:rPr>
-        <w:t> ;</w:t>
+        <w:t>Les alertes et la snackbar ;</w:t>
       </w:r>
     </w:p>
     <w:p>
@@ -1503,19 +1467,8 @@
           <w:sz w:val="24"/>
           <w:szCs w:val="24"/>
         </w:rPr>
-        <w:t xml:space="preserve">Les </w:t>
-      </w:r>
-      <w:proofErr w:type="spellStart"/>
-      <w:r>
-        <w:rPr>
-          <w:i/>
-          <w:iCs/>
-          <w:sz w:val="24"/>
-          <w:szCs w:val="24"/>
-        </w:rPr>
-        <w:t>tooltips</w:t>
-      </w:r>
-      <w:proofErr w:type="spellEnd"/>
+        <w:t>Les tooltips</w:t>
+      </w:r>
     </w:p>
     <w:p>
       <w:pPr>
@@ -2453,7 +2406,21 @@
                 <w:b w:val="0"/>
                 <w:bCs w:val="0"/>
               </w:rPr>
-              <w:t xml:space="preserve">Fonction SCSS </w:t>
+              <w:t xml:space="preserve">Fonction </w:t>
+            </w:r>
+            <w:r>
+              <w:rPr>
+                <w:b w:val="0"/>
+                <w:bCs w:val="0"/>
+              </w:rPr>
+              <w:t>Web</w:t>
+            </w:r>
+            <w:r>
+              <w:rPr>
+                <w:b w:val="0"/>
+                <w:bCs w:val="0"/>
+              </w:rPr>
+              <w:t xml:space="preserve"> </w:t>
             </w:r>
             <w:r>
               <w:rPr>
@@ -2507,7 +2474,10 @@
               <w:cnfStyle w:val="000000000000" w:firstRow="0" w:lastRow="0" w:firstColumn="0" w:lastColumn="0" w:oddVBand="0" w:evenVBand="0" w:oddHBand="0" w:evenHBand="0" w:firstRowFirstColumn="0" w:firstRowLastColumn="0" w:lastRowFirstColumn="0" w:lastRowLastColumn="0"/>
             </w:pPr>
             <w:r>
-              <w:t>2 J/H</w:t>
+              <w:t>1,5</w:t>
+            </w:r>
+            <w:r>
+              <w:t xml:space="preserve"> J/H</w:t>
             </w:r>
           </w:p>
         </w:tc>
@@ -2583,8 +2553,6 @@
             </w:r>
           </w:p>
         </w:tc>
-        <w:bookmarkStart w:id="7" w:name="_GoBack"/>
-        <w:bookmarkEnd w:id="7"/>
       </w:tr>
       <w:tr>
         <w:trPr>
@@ -2915,18 +2883,8 @@
                 <w:bCs w:val="0"/>
                 <w:color w:val="C00000"/>
               </w:rPr>
-              <w:t xml:space="preserve">Affichage du contenu HTML dans la </w:t>
-            </w:r>
-            <w:proofErr w:type="gramStart"/>
-            <w:r>
-              <w:rPr>
-                <w:b w:val="0"/>
-                <w:bCs w:val="0"/>
-                <w:color w:val="C00000"/>
-              </w:rPr>
-              <w:t>carte;</w:t>
-            </w:r>
-            <w:proofErr w:type="gramEnd"/>
+              <w:t>Affichage du contenu HTML dans la carte;</w:t>
+            </w:r>
           </w:p>
           <w:p>
             <w:pPr>
@@ -3191,6 +3149,40 @@
                 <w:b w:val="0"/>
                 <w:bCs w:val="0"/>
               </w:rPr>
+              <w:t>Ajout d’un champ pour filtrer les résultats du tableau</w:t>
+            </w:r>
+          </w:p>
+          <w:p>
+            <w:pPr>
+              <w:pStyle w:val="Paragraphedeliste"/>
+              <w:numPr>
+                <w:ilvl w:val="0"/>
+                <w:numId w:val="4"/>
+              </w:numPr>
+              <w:jc w:val="both"/>
+            </w:pPr>
+            <w:r>
+              <w:rPr>
+                <w:b w:val="0"/>
+                <w:bCs w:val="0"/>
+              </w:rPr>
+              <w:t>Ajout d’un paramètre pour trier le tableau</w:t>
+            </w:r>
+          </w:p>
+          <w:p>
+            <w:pPr>
+              <w:pStyle w:val="Paragraphedeliste"/>
+              <w:numPr>
+                <w:ilvl w:val="0"/>
+                <w:numId w:val="4"/>
+              </w:numPr>
+              <w:jc w:val="both"/>
+            </w:pPr>
+            <w:r>
+              <w:rPr>
+                <w:b w:val="0"/>
+                <w:bCs w:val="0"/>
+              </w:rPr>
               <w:t>Explication du composant et exemple d’utilisation sur le site vitrine ;</w:t>
             </w:r>
           </w:p>
@@ -3199,12 +3191,12 @@
       <w:tr>
         <w:tc>
           <w:tcPr>
-            <w:cnfStyle w:val="001000000000" w:firstRow="0" w:lastRow="0" w:firstColumn="1" w:lastColumn="0" w:oddVBand="0" w:evenVBand="0" w:oddHBand="0" w:evenHBand="0" w:firstRowFirstColumn="0" w:firstRowLastColumn="0" w:lastRowFirstColumn="0" w:lastRowLastColumn="0"/>
             <w:tcW w:w="4531" w:type="dxa"/>
           </w:tcPr>
           <w:p>
             <w:pPr>
               <w:jc w:val="both"/>
+              <w:cnfStyle w:val="001000000000" w:firstRow="0" w:lastRow="0" w:firstColumn="1" w:lastColumn="0" w:oddVBand="0" w:evenVBand="0" w:oddHBand="0" w:evenHBand="0" w:firstRowFirstColumn="0" w:firstRowLastColumn="0" w:lastRowFirstColumn="0" w:lastRowLastColumn="0"/>
             </w:pPr>
             <w:r>
               <w:t>Charge estimée :</w:t>
@@ -3218,10 +3210,17 @@
           <w:p>
             <w:pPr>
               <w:jc w:val="right"/>
-              <w:cnfStyle w:val="000000000000" w:firstRow="0" w:lastRow="0" w:firstColumn="0" w:lastColumn="0" w:oddVBand="0" w:evenVBand="0" w:oddHBand="0" w:evenHBand="0" w:firstRowFirstColumn="0" w:firstRowLastColumn="0" w:lastRowFirstColumn="0" w:lastRowLastColumn="0"/>
-            </w:pPr>
-            <w:r>
-              <w:t>1,0 J/H</w:t>
+            </w:pPr>
+            <w:r>
+              <w:t>1,</w:t>
+            </w:r>
+            <w:r>
+              <w:t>5</w:t>
+            </w:r>
+            <w:bookmarkStart w:id="7" w:name="_GoBack"/>
+            <w:bookmarkEnd w:id="7"/>
+            <w:r>
+              <w:t xml:space="preserve"> J/H</w:t>
             </w:r>
           </w:p>
         </w:tc>
@@ -4483,17 +4482,8 @@
                 <w:sz w:val="24"/>
                 <w:szCs w:val="24"/>
               </w:rPr>
-              <w:t xml:space="preserve">2.8 </w:t>
-            </w:r>
-            <w:proofErr w:type="spellStart"/>
-            <w:r>
-              <w:rPr>
-                <w:sz w:val="24"/>
-                <w:szCs w:val="24"/>
-              </w:rPr>
-              <w:t>Tooltip</w:t>
-            </w:r>
-            <w:proofErr w:type="spellEnd"/>
+              <w:t>2.8 Tooltip</w:t>
+            </w:r>
           </w:p>
         </w:tc>
       </w:tr>
@@ -4578,25 +4568,7 @@
                 <w:bCs w:val="0"/>
                 <w:color w:val="C00000"/>
               </w:rPr>
-              <w:t xml:space="preserve">Affichage du contenu HTML du </w:t>
-            </w:r>
-            <w:proofErr w:type="spellStart"/>
-            <w:r>
-              <w:rPr>
-                <w:b w:val="0"/>
-                <w:bCs w:val="0"/>
-                <w:color w:val="C00000"/>
-              </w:rPr>
-              <w:t>tooltip</w:t>
-            </w:r>
-            <w:proofErr w:type="spellEnd"/>
-            <w:r>
-              <w:rPr>
-                <w:b w:val="0"/>
-                <w:bCs w:val="0"/>
-                <w:color w:val="C00000"/>
-              </w:rPr>
-              <w:t xml:space="preserve"> lors du passage de la souris sur l’élément choisi ;</w:t>
+              <w:t>Affichage du contenu HTML du tooltip lors du passage de la souris sur l’élément choisi ;</w:t>
             </w:r>
           </w:p>
           <w:p>
@@ -5070,17 +5042,8 @@
                 <w:szCs w:val="24"/>
               </w:rPr>
               <w:lastRenderedPageBreak/>
-              <w:t xml:space="preserve">2.10 </w:t>
-            </w:r>
-            <w:proofErr w:type="spellStart"/>
-            <w:r>
-              <w:rPr>
-                <w:sz w:val="24"/>
-                <w:szCs w:val="24"/>
-              </w:rPr>
-              <w:t>BreadCrumb</w:t>
-            </w:r>
-            <w:proofErr w:type="spellEnd"/>
+              <w:t>2.10 BreadCrumb</w:t>
+            </w:r>
           </w:p>
         </w:tc>
       </w:tr>
@@ -6599,23 +6562,7 @@
                 <w:sz w:val="24"/>
                 <w:szCs w:val="24"/>
               </w:rPr>
-              <w:t>2.16 Input d’</w:t>
-            </w:r>
-            <w:proofErr w:type="spellStart"/>
-            <w:r>
-              <w:rPr>
-                <w:sz w:val="24"/>
-                <w:szCs w:val="24"/>
-              </w:rPr>
-              <w:t>autocomplétion</w:t>
-            </w:r>
-            <w:proofErr w:type="spellEnd"/>
-            <w:r>
-              <w:rPr>
-                <w:sz w:val="24"/>
-                <w:szCs w:val="24"/>
-              </w:rPr>
-              <w:t xml:space="preserve"> &amp; de sélection</w:t>
+              <w:t>2.16 Input d’autocomplétion &amp; de sélection</w:t>
             </w:r>
           </w:p>
         </w:tc>
@@ -8579,29 +8526,6 @@
                 <w:color w:val="000000" w:themeColor="text1"/>
               </w:rPr>
               <w:t>Paramétrage de l’état du bouton ;</w:t>
-            </w:r>
-          </w:p>
-          <w:p>
-            <w:pPr>
-              <w:pStyle w:val="Paragraphedeliste"/>
-              <w:numPr>
-                <w:ilvl w:val="0"/>
-                <w:numId w:val="4"/>
-              </w:numPr>
-              <w:jc w:val="both"/>
-              <w:rPr>
-                <w:b w:val="0"/>
-                <w:bCs w:val="0"/>
-                <w:color w:val="C00000"/>
-              </w:rPr>
-            </w:pPr>
-            <w:r>
-              <w:rPr>
-                <w:b w:val="0"/>
-                <w:bCs w:val="0"/>
-                <w:color w:val="000000" w:themeColor="text1"/>
-              </w:rPr>
-              <w:t>Paramétrage de la taille de la taille du bouton ;</w:t>
             </w:r>
           </w:p>
           <w:p>
@@ -11115,7 +11039,7 @@
 </file>
 
 <file path=customXml/itemProps1.xml><?xml version="1.0" encoding="utf-8"?>
-<ds:datastoreItem xmlns:ds="http://schemas.openxmlformats.org/officeDocument/2006/customXml" ds:itemID="{8AC81F85-97AA-47D2-9993-3F0731FDDC6D}">
+<ds:datastoreItem xmlns:ds="http://schemas.openxmlformats.org/officeDocument/2006/customXml" ds:itemID="{E26B1755-A532-418F-A271-54B785A749D2}">
   <ds:schemaRefs>
     <ds:schemaRef ds:uri="http://schemas.openxmlformats.org/officeDocument/2006/bibliography"/>
   </ds:schemaRefs>

</xml_diff>

<commit_message>
Input Color Basic Features
</commit_message>
<xml_diff>
--- a/Cahier des charges- ArrakisNG.docx
+++ b/Cahier des charges- ArrakisNG.docx
@@ -1262,7 +1262,23 @@
           <w:sz w:val="24"/>
           <w:szCs w:val="24"/>
         </w:rPr>
-        <w:t>la mise en place du site vitrine pour exposer les composants qui feront parti de la librairie avec les explications de leur intégration.</w:t>
+        <w:t xml:space="preserve">la mise en place du site vitrine pour exposer les composants qui feront </w:t>
+      </w:r>
+      <w:proofErr w:type="spellStart"/>
+      <w:r>
+        <w:rPr>
+          <w:sz w:val="24"/>
+          <w:szCs w:val="24"/>
+        </w:rPr>
+        <w:t>parti</w:t>
+      </w:r>
+      <w:proofErr w:type="spellEnd"/>
+      <w:r>
+        <w:rPr>
+          <w:sz w:val="24"/>
+          <w:szCs w:val="24"/>
+        </w:rPr>
+        <w:t xml:space="preserve"> de la librairie avec les explications de leur intégration.</w:t>
       </w:r>
     </w:p>
     <w:p>
@@ -1371,7 +1387,27 @@
           <w:sz w:val="24"/>
           <w:szCs w:val="24"/>
         </w:rPr>
-        <w:t>Les alertes et la snackbar ;</w:t>
+        <w:t xml:space="preserve">Les alertes et </w:t>
+      </w:r>
+      <w:proofErr w:type="gramStart"/>
+      <w:r>
+        <w:rPr>
+          <w:i/>
+          <w:iCs/>
+          <w:sz w:val="24"/>
+          <w:szCs w:val="24"/>
+        </w:rPr>
+        <w:t>la snackbar</w:t>
+      </w:r>
+      <w:proofErr w:type="gramEnd"/>
+      <w:r>
+        <w:rPr>
+          <w:i/>
+          <w:iCs/>
+          <w:sz w:val="24"/>
+          <w:szCs w:val="24"/>
+        </w:rPr>
+        <w:t> ;</w:t>
       </w:r>
     </w:p>
     <w:p>
@@ -1467,8 +1503,19 @@
           <w:sz w:val="24"/>
           <w:szCs w:val="24"/>
         </w:rPr>
-        <w:t>Les tooltips</w:t>
-      </w:r>
+        <w:t xml:space="preserve">Les </w:t>
+      </w:r>
+      <w:proofErr w:type="spellStart"/>
+      <w:r>
+        <w:rPr>
+          <w:i/>
+          <w:iCs/>
+          <w:sz w:val="24"/>
+          <w:szCs w:val="24"/>
+        </w:rPr>
+        <w:t>tooltips</w:t>
+      </w:r>
+      <w:proofErr w:type="spellEnd"/>
     </w:p>
     <w:p>
       <w:pPr>
@@ -2448,6 +2495,8 @@
             </w:r>
           </w:p>
         </w:tc>
+        <w:bookmarkStart w:id="6" w:name="_GoBack"/>
+        <w:bookmarkEnd w:id="6"/>
       </w:tr>
       <w:tr>
         <w:tc>
@@ -2474,7 +2523,7 @@
               <w:cnfStyle w:val="000000000000" w:firstRow="0" w:lastRow="0" w:firstColumn="0" w:lastColumn="0" w:oddVBand="0" w:evenVBand="0" w:oddHBand="0" w:evenHBand="0" w:firstRowFirstColumn="0" w:firstRowLastColumn="0" w:lastRowFirstColumn="0" w:lastRowLastColumn="0"/>
             </w:pPr>
             <w:r>
-              <w:t>1,5</w:t>
+              <w:t>2</w:t>
             </w:r>
             <w:r>
               <w:t xml:space="preserve"> J/H</w:t>
@@ -2496,11 +2545,11 @@
       <w:pPr>
         <w:pStyle w:val="Titre2"/>
       </w:pPr>
-      <w:bookmarkStart w:id="6" w:name="_Toc26288311"/>
+      <w:bookmarkStart w:id="7" w:name="_Toc26288311"/>
       <w:r>
         <w:t>Composants</w:t>
       </w:r>
-      <w:bookmarkEnd w:id="6"/>
+      <w:bookmarkEnd w:id="7"/>
     </w:p>
     <w:tbl>
       <w:tblPr>
@@ -2883,8 +2932,18 @@
                 <w:bCs w:val="0"/>
                 <w:color w:val="C00000"/>
               </w:rPr>
-              <w:t>Affichage du contenu HTML dans la carte;</w:t>
-            </w:r>
+              <w:t xml:space="preserve">Affichage du contenu HTML dans la </w:t>
+            </w:r>
+            <w:proofErr w:type="gramStart"/>
+            <w:r>
+              <w:rPr>
+                <w:b w:val="0"/>
+                <w:bCs w:val="0"/>
+                <w:color w:val="C00000"/>
+              </w:rPr>
+              <w:t>carte;</w:t>
+            </w:r>
+            <w:proofErr w:type="gramEnd"/>
           </w:p>
           <w:p>
             <w:pPr>
@@ -3191,12 +3250,12 @@
       <w:tr>
         <w:tc>
           <w:tcPr>
+            <w:cnfStyle w:val="001000000000" w:firstRow="0" w:lastRow="0" w:firstColumn="1" w:lastColumn="0" w:oddVBand="0" w:evenVBand="0" w:oddHBand="0" w:evenHBand="0" w:firstRowFirstColumn="0" w:firstRowLastColumn="0" w:lastRowFirstColumn="0" w:lastRowLastColumn="0"/>
             <w:tcW w:w="4531" w:type="dxa"/>
           </w:tcPr>
           <w:p>
             <w:pPr>
               <w:jc w:val="both"/>
-              <w:cnfStyle w:val="001000000000" w:firstRow="0" w:lastRow="0" w:firstColumn="1" w:lastColumn="0" w:oddVBand="0" w:evenVBand="0" w:oddHBand="0" w:evenHBand="0" w:firstRowFirstColumn="0" w:firstRowLastColumn="0" w:lastRowFirstColumn="0" w:lastRowLastColumn="0"/>
             </w:pPr>
             <w:r>
               <w:t>Charge estimée :</w:t>
@@ -3210,6 +3269,7 @@
           <w:p>
             <w:pPr>
               <w:jc w:val="right"/>
+              <w:cnfStyle w:val="000000000000" w:firstRow="0" w:lastRow="0" w:firstColumn="0" w:lastColumn="0" w:oddVBand="0" w:evenVBand="0" w:oddHBand="0" w:evenHBand="0" w:firstRowFirstColumn="0" w:firstRowLastColumn="0" w:lastRowFirstColumn="0" w:lastRowLastColumn="0"/>
             </w:pPr>
             <w:r>
               <w:t>1,</w:t>
@@ -3217,8 +3277,6 @@
             <w:r>
               <w:t>5</w:t>
             </w:r>
-            <w:bookmarkStart w:id="7" w:name="_GoBack"/>
-            <w:bookmarkEnd w:id="7"/>
             <w:r>
               <w:t xml:space="preserve"> J/H</w:t>
             </w:r>
@@ -4482,8 +4540,17 @@
                 <w:sz w:val="24"/>
                 <w:szCs w:val="24"/>
               </w:rPr>
-              <w:t>2.8 Tooltip</w:t>
-            </w:r>
+              <w:t xml:space="preserve">2.8 </w:t>
+            </w:r>
+            <w:proofErr w:type="spellStart"/>
+            <w:r>
+              <w:rPr>
+                <w:sz w:val="24"/>
+                <w:szCs w:val="24"/>
+              </w:rPr>
+              <w:t>Tooltip</w:t>
+            </w:r>
+            <w:proofErr w:type="spellEnd"/>
           </w:p>
         </w:tc>
       </w:tr>
@@ -4568,7 +4635,25 @@
                 <w:bCs w:val="0"/>
                 <w:color w:val="C00000"/>
               </w:rPr>
-              <w:t>Affichage du contenu HTML du tooltip lors du passage de la souris sur l’élément choisi ;</w:t>
+              <w:t xml:space="preserve">Affichage du contenu HTML du </w:t>
+            </w:r>
+            <w:proofErr w:type="spellStart"/>
+            <w:r>
+              <w:rPr>
+                <w:b w:val="0"/>
+                <w:bCs w:val="0"/>
+                <w:color w:val="C00000"/>
+              </w:rPr>
+              <w:t>tooltip</w:t>
+            </w:r>
+            <w:proofErr w:type="spellEnd"/>
+            <w:r>
+              <w:rPr>
+                <w:b w:val="0"/>
+                <w:bCs w:val="0"/>
+                <w:color w:val="C00000"/>
+              </w:rPr>
+              <w:t xml:space="preserve"> lors du passage de la souris sur l’élément choisi ;</w:t>
             </w:r>
           </w:p>
           <w:p>
@@ -5042,8 +5127,17 @@
                 <w:szCs w:val="24"/>
               </w:rPr>
               <w:lastRenderedPageBreak/>
-              <w:t>2.10 BreadCrumb</w:t>
-            </w:r>
+              <w:t xml:space="preserve">2.10 </w:t>
+            </w:r>
+            <w:proofErr w:type="spellStart"/>
+            <w:r>
+              <w:rPr>
+                <w:sz w:val="24"/>
+                <w:szCs w:val="24"/>
+              </w:rPr>
+              <w:t>BreadCrumb</w:t>
+            </w:r>
+            <w:proofErr w:type="spellEnd"/>
           </w:p>
         </w:tc>
       </w:tr>
@@ -6562,7 +6656,23 @@
                 <w:sz w:val="24"/>
                 <w:szCs w:val="24"/>
               </w:rPr>
-              <w:t>2.16 Input d’autocomplétion &amp; de sélection</w:t>
+              <w:t>2.16 Input d’</w:t>
+            </w:r>
+            <w:proofErr w:type="spellStart"/>
+            <w:r>
+              <w:rPr>
+                <w:sz w:val="24"/>
+                <w:szCs w:val="24"/>
+              </w:rPr>
+              <w:t>autocomplétion</w:t>
+            </w:r>
+            <w:proofErr w:type="spellEnd"/>
+            <w:r>
+              <w:rPr>
+                <w:sz w:val="24"/>
+                <w:szCs w:val="24"/>
+              </w:rPr>
+              <w:t xml:space="preserve"> &amp; de sélection</w:t>
             </w:r>
           </w:p>
         </w:tc>
@@ -11039,7 +11149,7 @@
 </file>
 
 <file path=customXml/itemProps1.xml><?xml version="1.0" encoding="utf-8"?>
-<ds:datastoreItem xmlns:ds="http://schemas.openxmlformats.org/officeDocument/2006/customXml" ds:itemID="{E26B1755-A532-418F-A271-54B785A749D2}">
+<ds:datastoreItem xmlns:ds="http://schemas.openxmlformats.org/officeDocument/2006/customXml" ds:itemID="{82149A08-4851-424A-81AD-0C7D1BAB829B}">
   <ds:schemaRefs>
     <ds:schemaRef ds:uri="http://schemas.openxmlformats.org/officeDocument/2006/bibliography"/>
   </ds:schemaRefs>

</xml_diff>